<commit_message>
assignment 5 is complete :D. cex is finished
</commit_message>
<xml_diff>
--- a/ECED3403_assignment/ECED3403_assignment_A5/ECED3403_A5_design.docx
+++ b/ECED3403_assignment/ECED3403_assignment_A5/ECED3403_A5_design.docx
@@ -7,10 +7,7 @@
         <w:pStyle w:val="Title"/>
       </w:pPr>
       <w:r>
-        <w:t xml:space="preserve">ECED3403 – Assignment </w:t>
-      </w:r>
-      <w:r>
-        <w:t>5</w:t>
+        <w:t>ECED3403 – Assignment 5</w:t>
       </w:r>
     </w:p>
     <w:p>
@@ -25,10 +22,7 @@
     </w:p>
     <w:p>
       <w:r>
-        <w:t xml:space="preserve">July </w:t>
-      </w:r>
-      <w:r>
-        <w:t>30</w:t>
+        <w:t>July 30</w:t>
       </w:r>
       <w:r>
         <w:rPr>
@@ -213,7 +207,20 @@
           <w:rFonts w:ascii="Consolas" w:hAnsi="Consolas"/>
         </w:rPr>
         <w:tab/>
-        <w:t>cex_condition == OFF</w:t>
+      </w:r>
+      <w:proofErr w:type="spellStart"/>
+      <w:r>
+        <w:rPr>
+          <w:rFonts w:ascii="Consolas" w:hAnsi="Consolas"/>
+        </w:rPr>
+        <w:t>cex_condition</w:t>
+      </w:r>
+      <w:proofErr w:type="spellEnd"/>
+      <w:r>
+        <w:rPr>
+          <w:rFonts w:ascii="Consolas" w:hAnsi="Consolas"/>
+        </w:rPr>
+        <w:t xml:space="preserve"> == OFF</w:t>
       </w:r>
     </w:p>
     <w:p>
@@ -356,29 +363,45 @@
           <w:rFonts w:ascii="Consolas" w:hAnsi="Consolas"/>
         </w:rPr>
         <w:tab/>
-        <w:t>SAVE cex_true</w:t>
-      </w:r>
-    </w:p>
-    <w:p>
-      <w:pPr>
-        <w:spacing w:after="0"/>
-        <w:rPr>
-          <w:rFonts w:ascii="Consolas" w:hAnsi="Consolas"/>
-        </w:rPr>
-      </w:pPr>
-      <w:r>
-        <w:rPr>
-          <w:rFonts w:ascii="Consolas" w:hAnsi="Consolas"/>
-        </w:rPr>
-        <w:tab/>
-      </w:r>
-      <w:r>
-        <w:rPr>
-          <w:rFonts w:ascii="Consolas" w:hAnsi="Consolas"/>
-        </w:rPr>
-        <w:tab/>
-        <w:t>SAVE cex_false</w:t>
-      </w:r>
+        <w:t xml:space="preserve">SAVE </w:t>
+      </w:r>
+      <w:proofErr w:type="spellStart"/>
+      <w:r>
+        <w:rPr>
+          <w:rFonts w:ascii="Consolas" w:hAnsi="Consolas"/>
+        </w:rPr>
+        <w:t>cex_true</w:t>
+      </w:r>
+      <w:proofErr w:type="spellEnd"/>
+    </w:p>
+    <w:p>
+      <w:pPr>
+        <w:spacing w:after="0"/>
+        <w:rPr>
+          <w:rFonts w:ascii="Consolas" w:hAnsi="Consolas"/>
+        </w:rPr>
+      </w:pPr>
+      <w:r>
+        <w:rPr>
+          <w:rFonts w:ascii="Consolas" w:hAnsi="Consolas"/>
+        </w:rPr>
+        <w:tab/>
+      </w:r>
+      <w:r>
+        <w:rPr>
+          <w:rFonts w:ascii="Consolas" w:hAnsi="Consolas"/>
+        </w:rPr>
+        <w:tab/>
+        <w:t xml:space="preserve">SAVE </w:t>
+      </w:r>
+      <w:proofErr w:type="spellStart"/>
+      <w:r>
+        <w:rPr>
+          <w:rFonts w:ascii="Consolas" w:hAnsi="Consolas"/>
+        </w:rPr>
+        <w:t>cex_false</w:t>
+      </w:r>
+      <w:proofErr w:type="spellEnd"/>
     </w:p>
     <w:p>
       <w:pPr>
@@ -424,11 +447,19 @@
           <w:rFonts w:ascii="Consolas" w:hAnsi="Consolas"/>
         </w:rPr>
       </w:pPr>
-      <w:r>
-        <w:rPr>
-          <w:rFonts w:ascii="Consolas" w:hAnsi="Consolas"/>
-        </w:rPr>
-        <w:t>cex_check FUNCTION</w:t>
+      <w:proofErr w:type="spellStart"/>
+      <w:r>
+        <w:rPr>
+          <w:rFonts w:ascii="Consolas" w:hAnsi="Consolas"/>
+        </w:rPr>
+        <w:t>cex_check</w:t>
+      </w:r>
+      <w:proofErr w:type="spellEnd"/>
+      <w:r>
+        <w:rPr>
+          <w:rFonts w:ascii="Consolas" w:hAnsi="Consolas"/>
+        </w:rPr>
+        <w:t xml:space="preserve"> FUNCTION</w:t>
       </w:r>
     </w:p>
     <w:p>
@@ -444,32 +475,61 @@
           <w:rFonts w:ascii="Consolas" w:hAnsi="Consolas"/>
         </w:rPr>
         <w:tab/>
-      </w:r>
-      <w:r>
-        <w:rPr>
-          <w:rFonts w:ascii="Consolas" w:hAnsi="Consolas"/>
-        </w:rPr>
-        <w:t>IF cex_condition is TRUE and cex_true is greater than 0</w:t>
-      </w:r>
-    </w:p>
-    <w:p>
-      <w:pPr>
-        <w:spacing w:after="0"/>
-        <w:rPr>
-          <w:rFonts w:ascii="Consolas" w:hAnsi="Consolas"/>
-        </w:rPr>
-      </w:pPr>
-      <w:r>
-        <w:rPr>
-          <w:rFonts w:ascii="Consolas" w:hAnsi="Consolas"/>
-        </w:rPr>
-        <w:tab/>
-      </w:r>
-      <w:r>
-        <w:rPr>
-          <w:rFonts w:ascii="Consolas" w:hAnsi="Consolas"/>
-        </w:rPr>
-        <w:tab/>
+        <w:t xml:space="preserve">IF </w:t>
+      </w:r>
+      <w:proofErr w:type="spellStart"/>
+      <w:r>
+        <w:rPr>
+          <w:rFonts w:ascii="Consolas" w:hAnsi="Consolas"/>
+        </w:rPr>
+        <w:t>cex_condition</w:t>
+      </w:r>
+      <w:proofErr w:type="spellEnd"/>
+      <w:r>
+        <w:rPr>
+          <w:rFonts w:ascii="Consolas" w:hAnsi="Consolas"/>
+        </w:rPr>
+        <w:t xml:space="preserve"> is TRUE and </w:t>
+      </w:r>
+      <w:proofErr w:type="spellStart"/>
+      <w:r>
+        <w:rPr>
+          <w:rFonts w:ascii="Consolas" w:hAnsi="Consolas"/>
+        </w:rPr>
+        <w:t>cex_true</w:t>
+      </w:r>
+      <w:proofErr w:type="spellEnd"/>
+      <w:r>
+        <w:rPr>
+          <w:rFonts w:ascii="Consolas" w:hAnsi="Consolas"/>
+        </w:rPr>
+        <w:t xml:space="preserve"> is greater than 0</w:t>
+      </w:r>
+    </w:p>
+    <w:p>
+      <w:pPr>
+        <w:spacing w:after="0"/>
+        <w:rPr>
+          <w:rFonts w:ascii="Consolas" w:hAnsi="Consolas"/>
+        </w:rPr>
+      </w:pPr>
+      <w:r>
+        <w:rPr>
+          <w:rFonts w:ascii="Consolas" w:hAnsi="Consolas"/>
+        </w:rPr>
+        <w:tab/>
+      </w:r>
+      <w:r>
+        <w:rPr>
+          <w:rFonts w:ascii="Consolas" w:hAnsi="Consolas"/>
+        </w:rPr>
+        <w:tab/>
+      </w:r>
+      <w:proofErr w:type="spellStart"/>
+      <w:r>
+        <w:rPr>
+          <w:rFonts w:ascii="Consolas" w:hAnsi="Consolas"/>
+        </w:rPr>
         <w:t>cex_</w:t>
       </w:r>
       <w:r>
@@ -478,6 +538,7 @@
         </w:rPr>
         <w:t>true</w:t>
       </w:r>
+      <w:proofErr w:type="spellEnd"/>
       <w:r>
         <w:rPr>
           <w:rFonts w:ascii="Consolas" w:hAnsi="Consolas"/>
@@ -524,28 +585,69 @@
         <w:rPr>
           <w:rFonts w:ascii="Consolas" w:hAnsi="Consolas"/>
         </w:rPr>
-        <w:t>ELSE IF cex_condition is TRUE and cex_false is greater than 0</w:t>
-      </w:r>
-    </w:p>
-    <w:p>
-      <w:pPr>
-        <w:spacing w:after="0"/>
-        <w:rPr>
-          <w:rFonts w:ascii="Consolas" w:hAnsi="Consolas"/>
-        </w:rPr>
-      </w:pPr>
-      <w:r>
-        <w:rPr>
-          <w:rFonts w:ascii="Consolas" w:hAnsi="Consolas"/>
-        </w:rPr>
-        <w:tab/>
-      </w:r>
-      <w:r>
-        <w:rPr>
-          <w:rFonts w:ascii="Consolas" w:hAnsi="Consolas"/>
-        </w:rPr>
-        <w:tab/>
-        <w:t>cex_false -= 1</w:t>
+        <w:t xml:space="preserve">ELSE IF </w:t>
+      </w:r>
+      <w:proofErr w:type="spellStart"/>
+      <w:r>
+        <w:rPr>
+          <w:rFonts w:ascii="Consolas" w:hAnsi="Consolas"/>
+        </w:rPr>
+        <w:t>cex_condition</w:t>
+      </w:r>
+      <w:proofErr w:type="spellEnd"/>
+      <w:r>
+        <w:rPr>
+          <w:rFonts w:ascii="Consolas" w:hAnsi="Consolas"/>
+        </w:rPr>
+        <w:t xml:space="preserve"> is TRUE and </w:t>
+      </w:r>
+      <w:proofErr w:type="spellStart"/>
+      <w:r>
+        <w:rPr>
+          <w:rFonts w:ascii="Consolas" w:hAnsi="Consolas"/>
+        </w:rPr>
+        <w:t>cex_false</w:t>
+      </w:r>
+      <w:proofErr w:type="spellEnd"/>
+      <w:r>
+        <w:rPr>
+          <w:rFonts w:ascii="Consolas" w:hAnsi="Consolas"/>
+        </w:rPr>
+        <w:t xml:space="preserve"> is greater than 0</w:t>
+      </w:r>
+    </w:p>
+    <w:p>
+      <w:pPr>
+        <w:spacing w:after="0"/>
+        <w:rPr>
+          <w:rFonts w:ascii="Consolas" w:hAnsi="Consolas"/>
+        </w:rPr>
+      </w:pPr>
+      <w:r>
+        <w:rPr>
+          <w:rFonts w:ascii="Consolas" w:hAnsi="Consolas"/>
+        </w:rPr>
+        <w:tab/>
+      </w:r>
+      <w:r>
+        <w:rPr>
+          <w:rFonts w:ascii="Consolas" w:hAnsi="Consolas"/>
+        </w:rPr>
+        <w:tab/>
+      </w:r>
+      <w:proofErr w:type="spellStart"/>
+      <w:r>
+        <w:rPr>
+          <w:rFonts w:ascii="Consolas" w:hAnsi="Consolas"/>
+        </w:rPr>
+        <w:t>cex_false</w:t>
+      </w:r>
+      <w:proofErr w:type="spellEnd"/>
+      <w:r>
+        <w:rPr>
+          <w:rFonts w:ascii="Consolas" w:hAnsi="Consolas"/>
+        </w:rPr>
+        <w:t xml:space="preserve"> -= 1</w:t>
       </w:r>
     </w:p>
     <w:p>
@@ -588,28 +690,69 @@
           <w:rFonts w:ascii="Consolas" w:hAnsi="Consolas"/>
         </w:rPr>
         <w:tab/>
-        <w:t>ELSE IF cex_condition is FALSE and cex_false is greater than 0</w:t>
-      </w:r>
-    </w:p>
-    <w:p>
-      <w:pPr>
-        <w:spacing w:after="0"/>
-        <w:rPr>
-          <w:rFonts w:ascii="Consolas" w:hAnsi="Consolas"/>
-        </w:rPr>
-      </w:pPr>
-      <w:r>
-        <w:rPr>
-          <w:rFonts w:ascii="Consolas" w:hAnsi="Consolas"/>
-        </w:rPr>
-        <w:tab/>
-      </w:r>
-      <w:r>
-        <w:rPr>
-          <w:rFonts w:ascii="Consolas" w:hAnsi="Consolas"/>
-        </w:rPr>
-        <w:tab/>
-        <w:t>cex_true -= 1</w:t>
+        <w:t xml:space="preserve">ELSE IF </w:t>
+      </w:r>
+      <w:proofErr w:type="spellStart"/>
+      <w:r>
+        <w:rPr>
+          <w:rFonts w:ascii="Consolas" w:hAnsi="Consolas"/>
+        </w:rPr>
+        <w:t>cex_condition</w:t>
+      </w:r>
+      <w:proofErr w:type="spellEnd"/>
+      <w:r>
+        <w:rPr>
+          <w:rFonts w:ascii="Consolas" w:hAnsi="Consolas"/>
+        </w:rPr>
+        <w:t xml:space="preserve"> is FALSE and </w:t>
+      </w:r>
+      <w:proofErr w:type="spellStart"/>
+      <w:r>
+        <w:rPr>
+          <w:rFonts w:ascii="Consolas" w:hAnsi="Consolas"/>
+        </w:rPr>
+        <w:t>cex_false</w:t>
+      </w:r>
+      <w:proofErr w:type="spellEnd"/>
+      <w:r>
+        <w:rPr>
+          <w:rFonts w:ascii="Consolas" w:hAnsi="Consolas"/>
+        </w:rPr>
+        <w:t xml:space="preserve"> is greater than 0</w:t>
+      </w:r>
+    </w:p>
+    <w:p>
+      <w:pPr>
+        <w:spacing w:after="0"/>
+        <w:rPr>
+          <w:rFonts w:ascii="Consolas" w:hAnsi="Consolas"/>
+        </w:rPr>
+      </w:pPr>
+      <w:r>
+        <w:rPr>
+          <w:rFonts w:ascii="Consolas" w:hAnsi="Consolas"/>
+        </w:rPr>
+        <w:tab/>
+      </w:r>
+      <w:r>
+        <w:rPr>
+          <w:rFonts w:ascii="Consolas" w:hAnsi="Consolas"/>
+        </w:rPr>
+        <w:tab/>
+      </w:r>
+      <w:proofErr w:type="spellStart"/>
+      <w:r>
+        <w:rPr>
+          <w:rFonts w:ascii="Consolas" w:hAnsi="Consolas"/>
+        </w:rPr>
+        <w:t>cex_true</w:t>
+      </w:r>
+      <w:proofErr w:type="spellEnd"/>
+      <w:r>
+        <w:rPr>
+          <w:rFonts w:ascii="Consolas" w:hAnsi="Consolas"/>
+        </w:rPr>
+        <w:t xml:space="preserve"> -= 1</w:t>
       </w:r>
     </w:p>
     <w:p>
@@ -666,28 +809,69 @@
           <w:rFonts w:ascii="Consolas" w:hAnsi="Consolas"/>
         </w:rPr>
         <w:tab/>
-        <w:t>ELSE IF cex_condition is FALSE and cex_true is greater than 0</w:t>
-      </w:r>
-    </w:p>
-    <w:p>
-      <w:pPr>
-        <w:spacing w:after="0"/>
-        <w:rPr>
-          <w:rFonts w:ascii="Consolas" w:hAnsi="Consolas"/>
-        </w:rPr>
-      </w:pPr>
-      <w:r>
-        <w:rPr>
-          <w:rFonts w:ascii="Consolas" w:hAnsi="Consolas"/>
-        </w:rPr>
-        <w:tab/>
-      </w:r>
-      <w:r>
-        <w:rPr>
-          <w:rFonts w:ascii="Consolas" w:hAnsi="Consolas"/>
-        </w:rPr>
-        <w:tab/>
-        <w:t>cex_true -= 1</w:t>
+        <w:t xml:space="preserve">ELSE IF </w:t>
+      </w:r>
+      <w:proofErr w:type="spellStart"/>
+      <w:r>
+        <w:rPr>
+          <w:rFonts w:ascii="Consolas" w:hAnsi="Consolas"/>
+        </w:rPr>
+        <w:t>cex_condition</w:t>
+      </w:r>
+      <w:proofErr w:type="spellEnd"/>
+      <w:r>
+        <w:rPr>
+          <w:rFonts w:ascii="Consolas" w:hAnsi="Consolas"/>
+        </w:rPr>
+        <w:t xml:space="preserve"> is FALSE and </w:t>
+      </w:r>
+      <w:proofErr w:type="spellStart"/>
+      <w:r>
+        <w:rPr>
+          <w:rFonts w:ascii="Consolas" w:hAnsi="Consolas"/>
+        </w:rPr>
+        <w:t>cex_true</w:t>
+      </w:r>
+      <w:proofErr w:type="spellEnd"/>
+      <w:r>
+        <w:rPr>
+          <w:rFonts w:ascii="Consolas" w:hAnsi="Consolas"/>
+        </w:rPr>
+        <w:t xml:space="preserve"> is greater than 0</w:t>
+      </w:r>
+    </w:p>
+    <w:p>
+      <w:pPr>
+        <w:spacing w:after="0"/>
+        <w:rPr>
+          <w:rFonts w:ascii="Consolas" w:hAnsi="Consolas"/>
+        </w:rPr>
+      </w:pPr>
+      <w:r>
+        <w:rPr>
+          <w:rFonts w:ascii="Consolas" w:hAnsi="Consolas"/>
+        </w:rPr>
+        <w:tab/>
+      </w:r>
+      <w:r>
+        <w:rPr>
+          <w:rFonts w:ascii="Consolas" w:hAnsi="Consolas"/>
+        </w:rPr>
+        <w:tab/>
+      </w:r>
+      <w:proofErr w:type="spellStart"/>
+      <w:r>
+        <w:rPr>
+          <w:rFonts w:ascii="Consolas" w:hAnsi="Consolas"/>
+        </w:rPr>
+        <w:t>cex_true</w:t>
+      </w:r>
+      <w:proofErr w:type="spellEnd"/>
+      <w:r>
+        <w:rPr>
+          <w:rFonts w:ascii="Consolas" w:hAnsi="Consolas"/>
+        </w:rPr>
+        <w:t xml:space="preserve"> -= 1</w:t>
       </w:r>
     </w:p>
     <w:p>
@@ -780,8 +964,30 @@
           <w:rFonts w:ascii="Consolas" w:hAnsi="Consolas"/>
         </w:rPr>
         <w:tab/>
-        <w:t>IF cex_condition is not OFF and CALL cex_check</w:t>
-      </w:r>
+        <w:t xml:space="preserve">IF </w:t>
+      </w:r>
+      <w:proofErr w:type="spellStart"/>
+      <w:r>
+        <w:rPr>
+          <w:rFonts w:ascii="Consolas" w:hAnsi="Consolas"/>
+        </w:rPr>
+        <w:t>cex_condition</w:t>
+      </w:r>
+      <w:proofErr w:type="spellEnd"/>
+      <w:r>
+        <w:rPr>
+          <w:rFonts w:ascii="Consolas" w:hAnsi="Consolas"/>
+        </w:rPr>
+        <w:t xml:space="preserve"> is not OFF and CALL </w:t>
+      </w:r>
+      <w:proofErr w:type="spellStart"/>
+      <w:r>
+        <w:rPr>
+          <w:rFonts w:ascii="Consolas" w:hAnsi="Consolas"/>
+        </w:rPr>
+        <w:t>cex_check</w:t>
+      </w:r>
+      <w:proofErr w:type="spellEnd"/>
     </w:p>
     <w:p>
       <w:pPr>
@@ -879,8 +1085,16 @@
           <w:rFonts w:ascii="Consolas" w:hAnsi="Consolas"/>
         </w:rPr>
         <w:tab/>
-        <w:t>CALL cex_execute</w:t>
-      </w:r>
+        <w:t xml:space="preserve">CALL </w:t>
+      </w:r>
+      <w:proofErr w:type="spellStart"/>
+      <w:r>
+        <w:rPr>
+          <w:rFonts w:ascii="Consolas" w:hAnsi="Consolas"/>
+        </w:rPr>
+        <w:t>cex_execute</w:t>
+      </w:r>
+      <w:proofErr w:type="spellEnd"/>
     </w:p>
     <w:p>
       <w:pPr>
@@ -953,11 +1167,19 @@
           <w:rFonts w:ascii="Consolas" w:hAnsi="Consolas"/>
         </w:rPr>
       </w:pPr>
-      <w:r>
-        <w:rPr>
-          <w:rFonts w:ascii="Consolas" w:hAnsi="Consolas"/>
-        </w:rPr>
-        <w:t>cex_set FUNCTION</w:t>
+      <w:proofErr w:type="spellStart"/>
+      <w:r>
+        <w:rPr>
+          <w:rFonts w:ascii="Consolas" w:hAnsi="Consolas"/>
+        </w:rPr>
+        <w:t>cex_set</w:t>
+      </w:r>
+      <w:proofErr w:type="spellEnd"/>
+      <w:r>
+        <w:rPr>
+          <w:rFonts w:ascii="Consolas" w:hAnsi="Consolas"/>
+        </w:rPr>
+        <w:t xml:space="preserve"> FUNCTION</w:t>
       </w:r>
     </w:p>
     <w:p>
@@ -993,7 +1215,21 @@
           <w:rFonts w:ascii="Consolas" w:hAnsi="Consolas"/>
         </w:rPr>
         <w:tab/>
-        <w:t>SET cex_condition to TRUE</w:t>
+        <w:t xml:space="preserve">SET </w:t>
+      </w:r>
+      <w:proofErr w:type="spellStart"/>
+      <w:r>
+        <w:rPr>
+          <w:rFonts w:ascii="Consolas" w:hAnsi="Consolas"/>
+        </w:rPr>
+        <w:t>cex_condition</w:t>
+      </w:r>
+      <w:proofErr w:type="spellEnd"/>
+      <w:r>
+        <w:rPr>
+          <w:rFonts w:ascii="Consolas" w:hAnsi="Consolas"/>
+        </w:rPr>
+        <w:t xml:space="preserve"> to TRUE</w:t>
       </w:r>
     </w:p>
     <w:p>
@@ -1029,22 +1265,42 @@
           <w:rFonts w:ascii="Consolas" w:hAnsi="Consolas"/>
         </w:rPr>
         <w:tab/>
-        <w:t>SET cex_condition to FALSE</w:t>
-      </w:r>
-    </w:p>
-    <w:p>
-      <w:pPr>
-        <w:spacing w:after="0"/>
-        <w:rPr>
-          <w:rFonts w:ascii="Consolas" w:hAnsi="Consolas"/>
-        </w:rPr>
-      </w:pPr>
-      <w:r>
-        <w:rPr>
-          <w:rFonts w:ascii="Consolas" w:hAnsi="Consolas"/>
-        </w:rPr>
-        <w:tab/>
-        <w:t>END IF</w:t>
+        <w:t xml:space="preserve">SET </w:t>
+      </w:r>
+      <w:proofErr w:type="spellStart"/>
+      <w:r>
+        <w:rPr>
+          <w:rFonts w:ascii="Consolas" w:hAnsi="Consolas"/>
+        </w:rPr>
+        <w:t>cex_condition</w:t>
+      </w:r>
+      <w:proofErr w:type="spellEnd"/>
+      <w:r>
+        <w:rPr>
+          <w:rFonts w:ascii="Consolas" w:hAnsi="Consolas"/>
+        </w:rPr>
+        <w:t xml:space="preserve"> to FALSE</w:t>
+      </w:r>
+    </w:p>
+    <w:p>
+      <w:pPr>
+        <w:spacing w:after="0"/>
+        <w:rPr>
+          <w:rFonts w:ascii="Consolas" w:hAnsi="Consolas"/>
+        </w:rPr>
+      </w:pPr>
+      <w:r>
+        <w:rPr>
+          <w:rFonts w:ascii="Consolas" w:hAnsi="Consolas"/>
+        </w:rPr>
+        <w:tab/>
+        <w:t>END I</w:t>
+      </w:r>
+      <w:r>
+        <w:rPr>
+          <w:rFonts w:ascii="Consolas" w:hAnsi="Consolas"/>
+        </w:rPr>
+        <w:t>0046</w:t>
       </w:r>
     </w:p>
     <w:p>
@@ -1076,26 +1332,55 @@
           <w:rFonts w:ascii="Consolas" w:hAnsi="Consolas"/>
         </w:rPr>
       </w:pPr>
-      <w:r>
-        <w:rPr>
-          <w:rFonts w:ascii="Consolas" w:hAnsi="Consolas"/>
-        </w:rPr>
-        <w:t>cex_execute FUNCTION</w:t>
-      </w:r>
-    </w:p>
-    <w:p>
-      <w:pPr>
-        <w:spacing w:after="0"/>
-        <w:rPr>
-          <w:rFonts w:ascii="Consolas" w:hAnsi="Consolas"/>
-        </w:rPr>
-      </w:pPr>
-      <w:r>
-        <w:rPr>
-          <w:rFonts w:ascii="Consolas" w:hAnsi="Consolas"/>
-        </w:rPr>
-        <w:tab/>
-        <w:t>SWITCH(code_suffix)</w:t>
+      <w:proofErr w:type="spellStart"/>
+      <w:r>
+        <w:rPr>
+          <w:rFonts w:ascii="Consolas" w:hAnsi="Consolas"/>
+        </w:rPr>
+        <w:t>cex_execute</w:t>
+      </w:r>
+      <w:proofErr w:type="spellEnd"/>
+      <w:r>
+        <w:rPr>
+          <w:rFonts w:ascii="Consolas" w:hAnsi="Consolas"/>
+        </w:rPr>
+        <w:t xml:space="preserve"> FUNCTION</w:t>
+      </w:r>
+    </w:p>
+    <w:p>
+      <w:pPr>
+        <w:spacing w:after="0"/>
+        <w:rPr>
+          <w:rFonts w:ascii="Consolas" w:hAnsi="Consolas"/>
+        </w:rPr>
+      </w:pPr>
+      <w:r>
+        <w:rPr>
+          <w:rFonts w:ascii="Consolas" w:hAnsi="Consolas"/>
+        </w:rPr>
+        <w:tab/>
+      </w:r>
+      <w:proofErr w:type="gramStart"/>
+      <w:r>
+        <w:rPr>
+          <w:rFonts w:ascii="Consolas" w:hAnsi="Consolas"/>
+        </w:rPr>
+        <w:t>SWITCH(</w:t>
+      </w:r>
+      <w:proofErr w:type="spellStart"/>
+      <w:proofErr w:type="gramEnd"/>
+      <w:r>
+        <w:rPr>
+          <w:rFonts w:ascii="Consolas" w:hAnsi="Consolas"/>
+        </w:rPr>
+        <w:t>code_suffix</w:t>
+      </w:r>
+      <w:proofErr w:type="spellEnd"/>
+      <w:r>
+        <w:rPr>
+          <w:rFonts w:ascii="Consolas" w:hAnsi="Consolas"/>
+        </w:rPr>
+        <w:t>)</w:t>
       </w:r>
     </w:p>
     <w:p>
@@ -1143,7 +1428,21 @@
           <w:rFonts w:ascii="Consolas" w:hAnsi="Consolas"/>
         </w:rPr>
         <w:tab/>
-        <w:t>CALL cex_condition with z == 1 condition</w:t>
+        <w:t xml:space="preserve">CALL </w:t>
+      </w:r>
+      <w:proofErr w:type="spellStart"/>
+      <w:r>
+        <w:rPr>
+          <w:rFonts w:ascii="Consolas" w:hAnsi="Consolas"/>
+        </w:rPr>
+        <w:t>cex_condition</w:t>
+      </w:r>
+      <w:proofErr w:type="spellEnd"/>
+      <w:r>
+        <w:rPr>
+          <w:rFonts w:ascii="Consolas" w:hAnsi="Consolas"/>
+        </w:rPr>
+        <w:t xml:space="preserve"> with z == 1 condition</w:t>
       </w:r>
     </w:p>
     <w:p>
@@ -1212,7 +1511,21 @@
           <w:rFonts w:ascii="Consolas" w:hAnsi="Consolas"/>
         </w:rPr>
         <w:tab/>
-        <w:t>CALL cex_condition with z == 0 condition</w:t>
+        <w:t xml:space="preserve">CALL </w:t>
+      </w:r>
+      <w:proofErr w:type="spellStart"/>
+      <w:r>
+        <w:rPr>
+          <w:rFonts w:ascii="Consolas" w:hAnsi="Consolas"/>
+        </w:rPr>
+        <w:t>cex_condition</w:t>
+      </w:r>
+      <w:proofErr w:type="spellEnd"/>
+      <w:r>
+        <w:rPr>
+          <w:rFonts w:ascii="Consolas" w:hAnsi="Consolas"/>
+        </w:rPr>
+        <w:t xml:space="preserve"> with z == 0 condition</w:t>
       </w:r>
     </w:p>
     <w:p>
@@ -1281,7 +1594,21 @@
           <w:rFonts w:ascii="Consolas" w:hAnsi="Consolas"/>
         </w:rPr>
         <w:tab/>
-        <w:t>CALL cex_condition with c == 1 condition</w:t>
+        <w:t xml:space="preserve">CALL </w:t>
+      </w:r>
+      <w:proofErr w:type="spellStart"/>
+      <w:r>
+        <w:rPr>
+          <w:rFonts w:ascii="Consolas" w:hAnsi="Consolas"/>
+        </w:rPr>
+        <w:t>cex_condition</w:t>
+      </w:r>
+      <w:proofErr w:type="spellEnd"/>
+      <w:r>
+        <w:rPr>
+          <w:rFonts w:ascii="Consolas" w:hAnsi="Consolas"/>
+        </w:rPr>
+        <w:t xml:space="preserve"> with c == 1 condition</w:t>
       </w:r>
     </w:p>
     <w:p>
@@ -1350,7 +1677,21 @@
           <w:rFonts w:ascii="Consolas" w:hAnsi="Consolas"/>
         </w:rPr>
         <w:tab/>
-        <w:t>CALL cex_condition with c == 0 condition</w:t>
+        <w:t xml:space="preserve">CALL </w:t>
+      </w:r>
+      <w:proofErr w:type="spellStart"/>
+      <w:r>
+        <w:rPr>
+          <w:rFonts w:ascii="Consolas" w:hAnsi="Consolas"/>
+        </w:rPr>
+        <w:t>cex_condition</w:t>
+      </w:r>
+      <w:proofErr w:type="spellEnd"/>
+      <w:r>
+        <w:rPr>
+          <w:rFonts w:ascii="Consolas" w:hAnsi="Consolas"/>
+        </w:rPr>
+        <w:t xml:space="preserve"> with c == 0 condition</w:t>
       </w:r>
     </w:p>
     <w:p>
@@ -1419,7 +1760,21 @@
           <w:rFonts w:ascii="Consolas" w:hAnsi="Consolas"/>
         </w:rPr>
         <w:tab/>
-        <w:t>CALL cex_condition with n == 1 condition</w:t>
+        <w:t xml:space="preserve">CALL </w:t>
+      </w:r>
+      <w:proofErr w:type="spellStart"/>
+      <w:r>
+        <w:rPr>
+          <w:rFonts w:ascii="Consolas" w:hAnsi="Consolas"/>
+        </w:rPr>
+        <w:t>cex_condition</w:t>
+      </w:r>
+      <w:proofErr w:type="spellEnd"/>
+      <w:r>
+        <w:rPr>
+          <w:rFonts w:ascii="Consolas" w:hAnsi="Consolas"/>
+        </w:rPr>
+        <w:t xml:space="preserve"> with n == 1 condition</w:t>
       </w:r>
     </w:p>
     <w:p>
@@ -1489,7 +1844,21 @@
           <w:rFonts w:ascii="Consolas" w:hAnsi="Consolas"/>
         </w:rPr>
         <w:tab/>
-        <w:t>CALL cex_condition with n == 0 condition</w:t>
+        <w:t xml:space="preserve">CALL </w:t>
+      </w:r>
+      <w:proofErr w:type="spellStart"/>
+      <w:r>
+        <w:rPr>
+          <w:rFonts w:ascii="Consolas" w:hAnsi="Consolas"/>
+        </w:rPr>
+        <w:t>cex_condition</w:t>
+      </w:r>
+      <w:proofErr w:type="spellEnd"/>
+      <w:r>
+        <w:rPr>
+          <w:rFonts w:ascii="Consolas" w:hAnsi="Consolas"/>
+        </w:rPr>
+        <w:t xml:space="preserve"> with n == 0 condition</w:t>
       </w:r>
     </w:p>
     <w:p>
@@ -1558,7 +1927,21 @@
           <w:rFonts w:ascii="Consolas" w:hAnsi="Consolas"/>
         </w:rPr>
         <w:tab/>
-        <w:t>CALL cex_condition with v == 1 condition</w:t>
+        <w:t xml:space="preserve">CALL </w:t>
+      </w:r>
+      <w:proofErr w:type="spellStart"/>
+      <w:r>
+        <w:rPr>
+          <w:rFonts w:ascii="Consolas" w:hAnsi="Consolas"/>
+        </w:rPr>
+        <w:t>cex_condition</w:t>
+      </w:r>
+      <w:proofErr w:type="spellEnd"/>
+      <w:r>
+        <w:rPr>
+          <w:rFonts w:ascii="Consolas" w:hAnsi="Consolas"/>
+        </w:rPr>
+        <w:t xml:space="preserve"> with v == 1 condition</w:t>
       </w:r>
     </w:p>
     <w:p>
@@ -1627,7 +2010,21 @@
           <w:rFonts w:ascii="Consolas" w:hAnsi="Consolas"/>
         </w:rPr>
         <w:tab/>
-        <w:t>CALL cex_condition with v == 0 condition</w:t>
+        <w:t xml:space="preserve">CALL </w:t>
+      </w:r>
+      <w:proofErr w:type="spellStart"/>
+      <w:r>
+        <w:rPr>
+          <w:rFonts w:ascii="Consolas" w:hAnsi="Consolas"/>
+        </w:rPr>
+        <w:t>cex_condition</w:t>
+      </w:r>
+      <w:proofErr w:type="spellEnd"/>
+      <w:r>
+        <w:rPr>
+          <w:rFonts w:ascii="Consolas" w:hAnsi="Consolas"/>
+        </w:rPr>
+        <w:t xml:space="preserve"> with v == 0 condition</w:t>
       </w:r>
     </w:p>
     <w:p>
@@ -1696,7 +2093,21 @@
           <w:rFonts w:ascii="Consolas" w:hAnsi="Consolas"/>
         </w:rPr>
         <w:tab/>
-        <w:t>CALL cex_condition with c == 1 and z == 0 condition</w:t>
+        <w:t xml:space="preserve">CALL </w:t>
+      </w:r>
+      <w:proofErr w:type="spellStart"/>
+      <w:r>
+        <w:rPr>
+          <w:rFonts w:ascii="Consolas" w:hAnsi="Consolas"/>
+        </w:rPr>
+        <w:t>cex_condition</w:t>
+      </w:r>
+      <w:proofErr w:type="spellEnd"/>
+      <w:r>
+        <w:rPr>
+          <w:rFonts w:ascii="Consolas" w:hAnsi="Consolas"/>
+        </w:rPr>
+        <w:t xml:space="preserve"> with c == 1 and z == 0 condition</w:t>
       </w:r>
     </w:p>
     <w:p>
@@ -1765,7 +2176,21 @@
           <w:rFonts w:ascii="Consolas" w:hAnsi="Consolas"/>
         </w:rPr>
         <w:tab/>
-        <w:t>CALL cex_condition with c == 0 and z == 1 condition</w:t>
+        <w:t xml:space="preserve">CALL </w:t>
+      </w:r>
+      <w:proofErr w:type="spellStart"/>
+      <w:r>
+        <w:rPr>
+          <w:rFonts w:ascii="Consolas" w:hAnsi="Consolas"/>
+        </w:rPr>
+        <w:t>cex_condition</w:t>
+      </w:r>
+      <w:proofErr w:type="spellEnd"/>
+      <w:r>
+        <w:rPr>
+          <w:rFonts w:ascii="Consolas" w:hAnsi="Consolas"/>
+        </w:rPr>
+        <w:t xml:space="preserve"> with c == 0 and z == 1 condition</w:t>
       </w:r>
     </w:p>
     <w:p>
@@ -1834,7 +2259,21 @@
           <w:rFonts w:ascii="Consolas" w:hAnsi="Consolas"/>
         </w:rPr>
         <w:tab/>
-        <w:t>CALL cex_condition with n == v condition</w:t>
+        <w:t xml:space="preserve">CALL </w:t>
+      </w:r>
+      <w:proofErr w:type="spellStart"/>
+      <w:r>
+        <w:rPr>
+          <w:rFonts w:ascii="Consolas" w:hAnsi="Consolas"/>
+        </w:rPr>
+        <w:t>cex_condition</w:t>
+      </w:r>
+      <w:proofErr w:type="spellEnd"/>
+      <w:r>
+        <w:rPr>
+          <w:rFonts w:ascii="Consolas" w:hAnsi="Consolas"/>
+        </w:rPr>
+        <w:t xml:space="preserve"> with n == v condition</w:t>
       </w:r>
     </w:p>
     <w:p>
@@ -1903,7 +2342,35 @@
           <w:rFonts w:ascii="Consolas" w:hAnsi="Consolas"/>
         </w:rPr>
         <w:tab/>
-        <w:t>CALL cex_condition with n != v condition</w:t>
+        <w:t xml:space="preserve">CALL </w:t>
+      </w:r>
+      <w:proofErr w:type="spellStart"/>
+      <w:r>
+        <w:rPr>
+          <w:rFonts w:ascii="Consolas" w:hAnsi="Consolas"/>
+        </w:rPr>
+        <w:t>cex_condition</w:t>
+      </w:r>
+      <w:proofErr w:type="spellEnd"/>
+      <w:r>
+        <w:rPr>
+          <w:rFonts w:ascii="Consolas" w:hAnsi="Consolas"/>
+        </w:rPr>
+        <w:t xml:space="preserve"> with </w:t>
+      </w:r>
+      <w:proofErr w:type="gramStart"/>
+      <w:r>
+        <w:rPr>
+          <w:rFonts w:ascii="Consolas" w:hAnsi="Consolas"/>
+        </w:rPr>
+        <w:t>n !</w:t>
+      </w:r>
+      <w:proofErr w:type="gramEnd"/>
+      <w:r>
+        <w:rPr>
+          <w:rFonts w:ascii="Consolas" w:hAnsi="Consolas"/>
+        </w:rPr>
+        <w:t>= v condition</w:t>
       </w:r>
     </w:p>
     <w:p>
@@ -1972,7 +2439,21 @@
           <w:rFonts w:ascii="Consolas" w:hAnsi="Consolas"/>
         </w:rPr>
         <w:tab/>
-        <w:t>CALL cex_condition with z == 0 and n == v condition</w:t>
+        <w:t xml:space="preserve">CALL </w:t>
+      </w:r>
+      <w:proofErr w:type="spellStart"/>
+      <w:r>
+        <w:rPr>
+          <w:rFonts w:ascii="Consolas" w:hAnsi="Consolas"/>
+        </w:rPr>
+        <w:t>cex_condition</w:t>
+      </w:r>
+      <w:proofErr w:type="spellEnd"/>
+      <w:r>
+        <w:rPr>
+          <w:rFonts w:ascii="Consolas" w:hAnsi="Consolas"/>
+        </w:rPr>
+        <w:t xml:space="preserve"> with z == 0 and n == v condition</w:t>
       </w:r>
     </w:p>
     <w:p>
@@ -2041,7 +2522,35 @@
           <w:rFonts w:ascii="Consolas" w:hAnsi="Consolas"/>
         </w:rPr>
         <w:tab/>
-        <w:t>CALL cex_condition with z == 1 and n != v condition</w:t>
+        <w:t xml:space="preserve">CALL </w:t>
+      </w:r>
+      <w:proofErr w:type="spellStart"/>
+      <w:r>
+        <w:rPr>
+          <w:rFonts w:ascii="Consolas" w:hAnsi="Consolas"/>
+        </w:rPr>
+        <w:t>cex_condition</w:t>
+      </w:r>
+      <w:proofErr w:type="spellEnd"/>
+      <w:r>
+        <w:rPr>
+          <w:rFonts w:ascii="Consolas" w:hAnsi="Consolas"/>
+        </w:rPr>
+        <w:t xml:space="preserve"> with z == 1 and </w:t>
+      </w:r>
+      <w:proofErr w:type="gramStart"/>
+      <w:r>
+        <w:rPr>
+          <w:rFonts w:ascii="Consolas" w:hAnsi="Consolas"/>
+        </w:rPr>
+        <w:t>n !</w:t>
+      </w:r>
+      <w:proofErr w:type="gramEnd"/>
+      <w:r>
+        <w:rPr>
+          <w:rFonts w:ascii="Consolas" w:hAnsi="Consolas"/>
+        </w:rPr>
+        <w:t>= v condition</w:t>
       </w:r>
     </w:p>
     <w:p>
@@ -2110,7 +2619,21 @@
           <w:rFonts w:ascii="Consolas" w:hAnsi="Consolas"/>
         </w:rPr>
         <w:tab/>
-        <w:t>CALL cex_condition with TRUE condition</w:t>
+        <w:t xml:space="preserve">CALL </w:t>
+      </w:r>
+      <w:proofErr w:type="spellStart"/>
+      <w:r>
+        <w:rPr>
+          <w:rFonts w:ascii="Consolas" w:hAnsi="Consolas"/>
+        </w:rPr>
+        <w:t>cex_condition</w:t>
+      </w:r>
+      <w:proofErr w:type="spellEnd"/>
+      <w:r>
+        <w:rPr>
+          <w:rFonts w:ascii="Consolas" w:hAnsi="Consolas"/>
+        </w:rPr>
+        <w:t xml:space="preserve"> with TRUE condition</w:t>
       </w:r>
     </w:p>
     <w:p>
@@ -2179,7 +2702,21 @@
           <w:rFonts w:ascii="Consolas" w:hAnsi="Consolas"/>
         </w:rPr>
         <w:tab/>
-        <w:t>CALL cex_condition with FALSE condition</w:t>
+        <w:t xml:space="preserve">CALL </w:t>
+      </w:r>
+      <w:proofErr w:type="spellStart"/>
+      <w:r>
+        <w:rPr>
+          <w:rFonts w:ascii="Consolas" w:hAnsi="Consolas"/>
+        </w:rPr>
+        <w:t>cex_condition</w:t>
+      </w:r>
+      <w:proofErr w:type="spellEnd"/>
+      <w:r>
+        <w:rPr>
+          <w:rFonts w:ascii="Consolas" w:hAnsi="Consolas"/>
+        </w:rPr>
+        <w:t xml:space="preserve"> with FALSE condition</w:t>
       </w:r>
     </w:p>
     <w:p>
@@ -2252,11 +2789,19 @@
           <w:rFonts w:ascii="Consolas" w:hAnsi="Consolas"/>
         </w:rPr>
       </w:pPr>
-      <w:r>
-        <w:rPr>
-          <w:rFonts w:ascii="Consolas" w:hAnsi="Consolas"/>
-        </w:rPr>
-        <w:t>cex_condition = [FALSE | TRUE | OFF]</w:t>
+      <w:proofErr w:type="spellStart"/>
+      <w:r>
+        <w:rPr>
+          <w:rFonts w:ascii="Consolas" w:hAnsi="Consolas"/>
+        </w:rPr>
+        <w:t>cex_condition</w:t>
+      </w:r>
+      <w:proofErr w:type="spellEnd"/>
+      <w:r>
+        <w:rPr>
+          <w:rFonts w:ascii="Consolas" w:hAnsi="Consolas"/>
+        </w:rPr>
+        <w:t xml:space="preserve"> = [FALSE | TRUE | OFF]</w:t>
       </w:r>
     </w:p>
     <w:p>
@@ -2316,11 +2861,19 @@
           <w:rFonts w:ascii="Consolas" w:hAnsi="Consolas"/>
         </w:rPr>
       </w:pPr>
-      <w:r>
-        <w:rPr>
-          <w:rFonts w:ascii="Consolas" w:hAnsi="Consolas"/>
-        </w:rPr>
-        <w:t>cex_true = {1 [SET | CLEAR] 8}</w:t>
+      <w:proofErr w:type="spellStart"/>
+      <w:r>
+        <w:rPr>
+          <w:rFonts w:ascii="Consolas" w:hAnsi="Consolas"/>
+        </w:rPr>
+        <w:t>cex_true</w:t>
+      </w:r>
+      <w:proofErr w:type="spellEnd"/>
+      <w:r>
+        <w:rPr>
+          <w:rFonts w:ascii="Consolas" w:hAnsi="Consolas"/>
+        </w:rPr>
+        <w:t xml:space="preserve"> = {1 [SET | CLEAR] 8}</w:t>
       </w:r>
     </w:p>
     <w:p>
@@ -2366,33 +2919,49 @@
           <w:rFonts w:ascii="Consolas" w:hAnsi="Consolas"/>
         </w:rPr>
       </w:pPr>
-      <w:r>
-        <w:rPr>
-          <w:rFonts w:ascii="Consolas" w:hAnsi="Consolas"/>
-        </w:rPr>
-        <w:t>cex_false = {0 [SET | CLEAR] 8}</w:t>
-      </w:r>
-    </w:p>
-    <w:p>
-      <w:pPr>
-        <w:spacing w:after="0"/>
-        <w:rPr>
-          <w:rFonts w:ascii="Consolas" w:hAnsi="Consolas"/>
-        </w:rPr>
-      </w:pPr>
-    </w:p>
-    <w:p>
-      <w:pPr>
-        <w:spacing w:after="0"/>
-        <w:rPr>
-          <w:rFonts w:ascii="Consolas" w:hAnsi="Consolas"/>
-        </w:rPr>
-      </w:pPr>
-      <w:r>
-        <w:rPr>
-          <w:rFonts w:ascii="Consolas" w:hAnsi="Consolas"/>
-        </w:rPr>
-        <w:t>code_suffix = [EQ | NE | CSHS | CCLO | MI | PL | VS | VC | HI | LS | GE | LT | GT | LE | TR | FL]</w:t>
+      <w:proofErr w:type="spellStart"/>
+      <w:r>
+        <w:rPr>
+          <w:rFonts w:ascii="Consolas" w:hAnsi="Consolas"/>
+        </w:rPr>
+        <w:t>cex_false</w:t>
+      </w:r>
+      <w:proofErr w:type="spellEnd"/>
+      <w:r>
+        <w:rPr>
+          <w:rFonts w:ascii="Consolas" w:hAnsi="Consolas"/>
+        </w:rPr>
+        <w:t xml:space="preserve"> = {0 [SET | CLEAR] 8}</w:t>
+      </w:r>
+    </w:p>
+    <w:p>
+      <w:pPr>
+        <w:spacing w:after="0"/>
+        <w:rPr>
+          <w:rFonts w:ascii="Consolas" w:hAnsi="Consolas"/>
+        </w:rPr>
+      </w:pPr>
+    </w:p>
+    <w:p>
+      <w:pPr>
+        <w:spacing w:after="0"/>
+        <w:rPr>
+          <w:rFonts w:ascii="Consolas" w:hAnsi="Consolas"/>
+        </w:rPr>
+      </w:pPr>
+      <w:proofErr w:type="spellStart"/>
+      <w:r>
+        <w:rPr>
+          <w:rFonts w:ascii="Consolas" w:hAnsi="Consolas"/>
+        </w:rPr>
+        <w:t>code_suffix</w:t>
+      </w:r>
+      <w:proofErr w:type="spellEnd"/>
+      <w:r>
+        <w:rPr>
+          <w:rFonts w:ascii="Consolas" w:hAnsi="Consolas"/>
+        </w:rPr>
+        <w:t xml:space="preserve"> = [EQ | NE | CSHS | CCLO | MI | PL | VS | VC | HI | LS | GE | LT | GT | LE | TR | FL]</w:t>
       </w:r>
     </w:p>
     <w:p>
@@ -2634,11 +3203,19 @@
           <w:rFonts w:ascii="Consolas" w:hAnsi="Consolas"/>
         </w:rPr>
       </w:pPr>
-      <w:r>
-        <w:rPr>
-          <w:rFonts w:ascii="Consolas" w:hAnsi="Consolas"/>
-        </w:rPr>
-        <w:t>psw = v + n + z + c</w:t>
+      <w:proofErr w:type="spellStart"/>
+      <w:r>
+        <w:rPr>
+          <w:rFonts w:ascii="Consolas" w:hAnsi="Consolas"/>
+        </w:rPr>
+        <w:t>psw</w:t>
+      </w:r>
+      <w:proofErr w:type="spellEnd"/>
+      <w:r>
+        <w:rPr>
+          <w:rFonts w:ascii="Consolas" w:hAnsi="Consolas"/>
+        </w:rPr>
+        <w:t xml:space="preserve"> = v + n + z + c</w:t>
       </w:r>
     </w:p>
     <w:p>

</xml_diff>